<commit_message>
Creational Patterns - Builder
</commit_message>
<xml_diff>
--- a/DesignPatterns/Design Pattern.docx
+++ b/DesignPatterns/Design Pattern.docx
@@ -7,10 +7,7 @@
         <w:ind w:hanging="1418"/>
       </w:pPr>
       <w:r>
-        <w:t>Design Patterns are common architectural approaches</w:t>
-      </w:r>
-      <w:r>
-        <w:t>. Design patterns are universally relevant.</w:t>
+        <w:t>Behavioral</w:t>
       </w:r>
     </w:p>
     <w:p>
@@ -18,11 +15,349 @@
         <w:ind w:hanging="1418"/>
       </w:pPr>
       <w:r>
+        <w:t>S</w:t>
+      </w:r>
+      <w:r>
+        <w:t>OLID</w:t>
+      </w:r>
+      <w:r>
+        <w:t xml:space="preserve"> Design Principles</w:t>
+      </w:r>
+    </w:p>
+    <w:p>
+      <w:pPr>
+        <w:ind w:hanging="1418"/>
+      </w:pPr>
+      <w:r>
+        <w:t>S: Single Responsibility Principle.</w:t>
+      </w:r>
+    </w:p>
+    <w:p>
+      <w:pPr>
+        <w:pStyle w:val="ListParagraph"/>
+        <w:numPr>
+          <w:ilvl w:val="0"/>
+          <w:numId w:val="1"/>
+        </w:numPr>
+      </w:pPr>
+      <w:r>
+        <w:t xml:space="preserve">The single class should take just one </w:t>
+      </w:r>
+      <w:r>
+        <w:t xml:space="preserve">primary </w:t>
+      </w:r>
+      <w:r>
+        <w:t>responsibility</w:t>
+      </w:r>
+      <w:r>
+        <w:t>.</w:t>
+      </w:r>
+    </w:p>
+    <w:p>
+      <w:pPr>
+        <w:ind w:hanging="1418"/>
+      </w:pPr>
+      <w:r>
+        <w:t xml:space="preserve">O: </w:t>
+      </w:r>
+      <w:r>
+        <w:t>Open-Close principle (OCP)</w:t>
+      </w:r>
+    </w:p>
+    <w:p>
+      <w:pPr>
+        <w:pStyle w:val="ListParagraph"/>
+        <w:numPr>
+          <w:ilvl w:val="0"/>
+          <w:numId w:val="1"/>
+        </w:numPr>
+      </w:pPr>
+      <w:r>
+        <w:t xml:space="preserve">Open for </w:t>
+      </w:r>
+      <w:r>
+        <w:t xml:space="preserve">extension </w:t>
+      </w:r>
+      <w:r>
+        <w:t>and close</w:t>
+      </w:r>
+      <w:r>
+        <w:t>d</w:t>
+      </w:r>
+      <w:r>
+        <w:t xml:space="preserve"> for</w:t>
+      </w:r>
+      <w:r>
+        <w:t xml:space="preserve"> modification</w:t>
+      </w:r>
+      <w:r>
+        <w:t>.</w:t>
+      </w:r>
+    </w:p>
+    <w:p>
+      <w:pPr>
+        <w:pStyle w:val="ListParagraph"/>
+        <w:ind w:left="-808" w:hanging="610"/>
+      </w:pPr>
+      <w:r>
+        <w:t>L: Liskov Substitution Principle</w:t>
+      </w:r>
+    </w:p>
+    <w:p>
+      <w:pPr>
+        <w:pStyle w:val="ListParagraph"/>
+        <w:numPr>
+          <w:ilvl w:val="0"/>
+          <w:numId w:val="1"/>
+        </w:numPr>
+      </w:pPr>
+      <w:r>
+        <w:t xml:space="preserve">A base class can be substituted with child class without breaking the </w:t>
+      </w:r>
+      <w:r>
+        <w:t>functionality</w:t>
+      </w:r>
+      <w:r>
+        <w:t>.</w:t>
+      </w:r>
+      <w:r>
+        <w:t xml:space="preserve"> </w:t>
+      </w:r>
+      <w:r>
+        <w:t xml:space="preserve">This require that all the subclass behaves in same way as parent class. </w:t>
+      </w:r>
+      <w:r>
+        <w:t>Model your classes based on behaviors not properties; model your data based on properties and not on behaviors.</w:t>
+      </w:r>
+      <w:r>
+        <w:t xml:space="preserve"> LSP applied on interfaces and contracts. </w:t>
+      </w:r>
+      <w:r>
+        <w:t xml:space="preserve">All the subclass should honor the contract. </w:t>
+      </w:r>
+      <w:r>
+        <w:t xml:space="preserve">A square is rectangle is true. But rectangle can have different height and </w:t>
+      </w:r>
+      <w:r>
+        <w:t>width,</w:t>
+      </w:r>
+      <w:r>
+        <w:t xml:space="preserve"> but square can’t. So, Rectangle contract states that height and width can be different but it is not true for square so they can’t have IS-A relationship. </w:t>
+      </w:r>
+      <w:r>
+        <w:t>It</w:t>
+      </w:r>
+      <w:r>
+        <w:t xml:space="preserve"> </w:t>
+      </w:r>
+      <w:r>
+        <w:t>violate</w:t>
+      </w:r>
+      <w:r>
+        <w:t>s</w:t>
+      </w:r>
+      <w:r>
+        <w:t xml:space="preserve"> LSP.</w:t>
+      </w:r>
+    </w:p>
+    <w:p>
+      <w:pPr>
+        <w:pStyle w:val="ListParagraph"/>
+        <w:ind w:left="-808" w:hanging="610"/>
+      </w:pPr>
+      <w:r>
+        <w:t>I: Interface segregation principle.</w:t>
+      </w:r>
+    </w:p>
+    <w:p>
+      <w:pPr>
+        <w:pStyle w:val="ListParagraph"/>
+        <w:numPr>
+          <w:ilvl w:val="0"/>
+          <w:numId w:val="1"/>
+        </w:numPr>
+      </w:pPr>
+      <w:r>
+        <w:t xml:space="preserve">An interface should only implement behavior once. </w:t>
+      </w:r>
+      <w:r>
+        <w:t>The interface should not contain behavior which a client doesn’t need or isn’t relevant to it.</w:t>
+      </w:r>
+    </w:p>
+    <w:p>
+      <w:pPr>
+        <w:pStyle w:val="ListParagraph"/>
+        <w:ind w:left="-808" w:hanging="610"/>
+      </w:pPr>
+      <w:r>
+        <w:t xml:space="preserve">D: </w:t>
+      </w:r>
+      <w:r>
+        <w:t>Interface Segregation Principle.</w:t>
+      </w:r>
+    </w:p>
+    <w:p>
+      <w:pPr>
+        <w:pStyle w:val="ListParagraph"/>
+        <w:numPr>
+          <w:ilvl w:val="0"/>
+          <w:numId w:val="1"/>
+        </w:numPr>
+      </w:pPr>
+      <w:r>
+        <w:t>High-level modules should not depend on low-level modules. Both should depend on abstractions.</w:t>
+      </w:r>
+    </w:p>
+    <w:p>
+      <w:pPr>
+        <w:pStyle w:val="ListParagraph"/>
+        <w:numPr>
+          <w:ilvl w:val="0"/>
+          <w:numId w:val="1"/>
+        </w:numPr>
+      </w:pPr>
+      <w:r>
+        <w:t>Abstraction</w:t>
+      </w:r>
+      <w:r>
+        <w:t xml:space="preserve">s </w:t>
+      </w:r>
+      <w:r>
+        <w:t xml:space="preserve">should not </w:t>
+      </w:r>
+      <w:r>
+        <w:t>depend on details. Details should depend on abstraction</w:t>
+      </w:r>
+      <w:r>
+        <w:t>.</w:t>
+      </w:r>
+    </w:p>
+    <w:p>
+      <w:pPr>
+        <w:pStyle w:val="ListParagraph"/>
+        <w:numPr>
+          <w:ilvl w:val="0"/>
+          <w:numId w:val="1"/>
+        </w:numPr>
+      </w:pPr>
+      <w:r>
+        <w:t>The high-level and low-level module should be separated with abstraction.</w:t>
+      </w:r>
+    </w:p>
+    <w:p>
+      <w:pPr>
+        <w:pStyle w:val="ListParagraph"/>
+        <w:numPr>
+          <w:ilvl w:val="0"/>
+          <w:numId w:val="1"/>
+        </w:numPr>
+      </w:pPr>
+      <w:r>
+        <w:t>Open-Close Principle – Abstraction</w:t>
+      </w:r>
+      <w:r>
+        <w:t xml:space="preserve"> </w:t>
+      </w:r>
+      <w:r>
+        <w:t>(Interface) should be closed for modification.</w:t>
+      </w:r>
+    </w:p>
+    <w:p>
+      <w:pPr>
+        <w:pStyle w:val="ListParagraph"/>
+        <w:numPr>
+          <w:ilvl w:val="0"/>
+          <w:numId w:val="1"/>
+        </w:numPr>
+      </w:pPr>
+      <w:r>
+        <w:t xml:space="preserve"> </w:t>
+      </w:r>
+      <w:r>
+        <w:t xml:space="preserve">Liskov Substitution Principle </w:t>
+      </w:r>
+      <w:r>
+        <w:t>–</w:t>
+      </w:r>
+      <w:r>
+        <w:t xml:space="preserve"> </w:t>
+      </w:r>
+      <w:r>
+        <w:t>High-level module should be able to access multiple implementation of low-level module via abstraction.</w:t>
+      </w:r>
+    </w:p>
+    <w:p>
+      <w:pPr>
+        <w:pStyle w:val="ListParagraph"/>
+        <w:ind w:left="-808"/>
+      </w:pPr>
+    </w:p>
+    <w:p>
+      <w:pPr>
+        <w:ind w:hanging="1418"/>
+      </w:pPr>
+      <w:r>
+        <w:t>Design Patterns are common architectural approaches. Design patterns are universally relevant.</w:t>
+      </w:r>
+    </w:p>
+    <w:p>
+      <w:pPr>
+        <w:ind w:hanging="1418"/>
+      </w:pPr>
+      <w:r>
         <w:t>Creational</w:t>
       </w:r>
     </w:p>
     <w:p>
       <w:pPr>
+        <w:pStyle w:val="ListParagraph"/>
+        <w:numPr>
+          <w:ilvl w:val="0"/>
+          <w:numId w:val="1"/>
+        </w:numPr>
+      </w:pPr>
+      <w:r>
+        <w:t>Deal with creations of the object.</w:t>
+      </w:r>
+    </w:p>
+    <w:p>
+      <w:pPr>
+        <w:pStyle w:val="ListParagraph"/>
+        <w:numPr>
+          <w:ilvl w:val="0"/>
+          <w:numId w:val="1"/>
+        </w:numPr>
+      </w:pPr>
+      <w:r>
+        <w:t>Explicit (constructor) vs implicit</w:t>
+      </w:r>
+      <w:r>
+        <w:t xml:space="preserve"> </w:t>
+      </w:r>
+      <w:r>
+        <w:t>(DI, reflection etc.)</w:t>
+      </w:r>
+    </w:p>
+    <w:p>
+      <w:pPr>
+        <w:pStyle w:val="ListParagraph"/>
+        <w:numPr>
+          <w:ilvl w:val="0"/>
+          <w:numId w:val="1"/>
+        </w:numPr>
+      </w:pPr>
+      <w:r>
+        <w:t>Wholesale (Single live) vs piecewise (</w:t>
+      </w:r>
+      <w:r>
+        <w:t>step-by-step</w:t>
+      </w:r>
+      <w:r>
+        <w:t>)</w:t>
+      </w:r>
+    </w:p>
+    <w:p>
+      <w:pPr>
         <w:ind w:hanging="1418"/>
       </w:pPr>
       <w:r>
@@ -31,10 +366,90 @@
     </w:p>
     <w:p>
       <w:pPr>
+        <w:pStyle w:val="ListParagraph"/>
+        <w:numPr>
+          <w:ilvl w:val="0"/>
+          <w:numId w:val="1"/>
+        </w:numPr>
+      </w:pPr>
+      <w:r>
+        <w:t>Concerned with structure.</w:t>
+      </w:r>
+    </w:p>
+    <w:p>
+      <w:pPr>
+        <w:pStyle w:val="ListParagraph"/>
+        <w:numPr>
+          <w:ilvl w:val="0"/>
+          <w:numId w:val="1"/>
+        </w:numPr>
+      </w:pPr>
+      <w:r>
+        <w:t>Many Patterns are wrappers that mimic the underlaying class interface.</w:t>
+      </w:r>
+    </w:p>
+    <w:p>
+      <w:pPr>
+        <w:pStyle w:val="ListParagraph"/>
+        <w:numPr>
+          <w:ilvl w:val="0"/>
+          <w:numId w:val="1"/>
+        </w:numPr>
+      </w:pPr>
+      <w:r>
+        <w:t>Stress the importance of good API design.</w:t>
+      </w:r>
+    </w:p>
+    <w:p>
+      <w:pPr>
+        <w:pStyle w:val="ListParagraph"/>
+        <w:ind w:left="-808" w:hanging="610"/>
+      </w:pPr>
+      <w:r>
+        <w:t xml:space="preserve">Behavioral </w:t>
+      </w:r>
+    </w:p>
+    <w:p>
+      <w:pPr>
+        <w:pStyle w:val="ListParagraph"/>
+        <w:numPr>
+          <w:ilvl w:val="0"/>
+          <w:numId w:val="1"/>
+        </w:numPr>
+      </w:pPr>
+      <w:r>
+        <w:t>The are all different, no clear pattern.</w:t>
+      </w:r>
+    </w:p>
+    <w:p>
+      <w:pPr>
+        <w:pStyle w:val="ListParagraph"/>
+        <w:numPr>
+          <w:ilvl w:val="0"/>
+          <w:numId w:val="1"/>
+        </w:numPr>
+      </w:pPr>
+      <w:r>
+        <w:t xml:space="preserve">They solve individual problem </w:t>
+      </w:r>
+      <w:r>
+        <w:t>with each pattern.</w:t>
+      </w:r>
+    </w:p>
+    <w:p>
+      <w:pPr>
         <w:ind w:hanging="1418"/>
-      </w:pPr>
-      <w:r>
-        <w:t>Behavioral</w:t>
+        <w:rPr>
+          <w:b/>
+          <w:bCs/>
+        </w:rPr>
+      </w:pPr>
+      <w:r>
+        <w:rPr>
+          <w:b/>
+          <w:bCs/>
+        </w:rPr>
+        <w:t>Creational Patterns</w:t>
       </w:r>
     </w:p>
     <w:p>
@@ -42,106 +457,72 @@
         <w:ind w:hanging="1418"/>
       </w:pPr>
       <w:r>
-        <w:t>S</w:t>
-      </w:r>
-      <w:r>
-        <w:t>OLID</w:t>
-      </w:r>
-      <w:r>
-        <w:t xml:space="preserve"> Design Principles</w:t>
-      </w:r>
-    </w:p>
-    <w:p>
-      <w:pPr>
-        <w:ind w:hanging="1418"/>
-      </w:pPr>
-      <w:r>
-        <w:t>S: Single Responsibility Principle.</w:t>
-      </w:r>
-    </w:p>
-    <w:p>
-      <w:pPr>
-        <w:pStyle w:val="ListParagraph"/>
-        <w:numPr>
-          <w:ilvl w:val="0"/>
-          <w:numId w:val="1"/>
-        </w:numPr>
-      </w:pPr>
-      <w:r>
-        <w:t xml:space="preserve">The single class should take just one </w:t>
-      </w:r>
-      <w:r>
-        <w:t xml:space="preserve">primary </w:t>
-      </w:r>
-      <w:r>
-        <w:t>responsibility</w:t>
-      </w:r>
-      <w:r>
-        <w:t>.</w:t>
-      </w:r>
-    </w:p>
-    <w:p>
-      <w:pPr>
-        <w:ind w:hanging="1418"/>
-      </w:pPr>
-      <w:r>
-        <w:t xml:space="preserve">O: </w:t>
-      </w:r>
-      <w:r>
-        <w:t>Open-Close principle (OCP)</w:t>
-      </w:r>
-    </w:p>
-    <w:p>
-      <w:pPr>
-        <w:pStyle w:val="ListParagraph"/>
-        <w:numPr>
-          <w:ilvl w:val="0"/>
-          <w:numId w:val="1"/>
-        </w:numPr>
-      </w:pPr>
-      <w:r>
-        <w:t xml:space="preserve">Open for </w:t>
-      </w:r>
-      <w:r>
-        <w:t>extension</w:t>
+        <w:t>Builder Design Pattern</w:t>
+      </w:r>
+    </w:p>
+    <w:p>
+      <w:r>
+        <w:t xml:space="preserve">When creation of object is bit </w:t>
+      </w:r>
+      <w:r>
+        <w:t>complicated,</w:t>
+      </w:r>
+      <w:r>
+        <w:t xml:space="preserve"> or the creation of object requires multiple arguments then it should be created</w:t>
+      </w:r>
+      <w:r>
+        <w:t xml:space="preserve"> step-by-step and builder design pattern helps to provide guidelines for creating such objects.</w:t>
+      </w:r>
+      <w:r>
+        <w:t xml:space="preserve"> When piecewise object construction is complicated, provide an API for doing it succinctly.</w:t>
+      </w:r>
+    </w:p>
+    <w:p>
+      <w:pPr>
+        <w:ind w:hanging="993"/>
+      </w:pPr>
+      <w:r>
+        <w:t>StringBuilder is java provided example of builder design pattern.</w:t>
+      </w:r>
+    </w:p>
+    <w:p>
+      <w:pPr>
+        <w:ind w:hanging="993"/>
+      </w:pPr>
+      <w:r>
+        <w:t xml:space="preserve">StringBuilder is also example of Fluent Builder pattern. </w:t>
+      </w:r>
+      <w:r>
+        <w:t>The StringBuilder method append() returns StringBuilder so</w:t>
+      </w:r>
+    </w:p>
+    <w:p>
+      <w:pPr>
+        <w:ind w:hanging="993"/>
+      </w:pPr>
+      <w:r>
+        <w:t xml:space="preserve">chain of StringBuilder objects can be created </w:t>
+      </w:r>
+      <w:r>
+        <w:t>fluently.</w:t>
       </w:r>
       <w:r>
         <w:t xml:space="preserve"> </w:t>
       </w:r>
-      <w:r>
-        <w:t>and close</w:t>
-      </w:r>
-      <w:r>
-        <w:t>d</w:t>
-      </w:r>
-      <w:r>
-        <w:t xml:space="preserve"> for</w:t>
-      </w:r>
-      <w:r>
-        <w:t xml:space="preserve"> modification</w:t>
-      </w:r>
-      <w:r>
-        <w:t>.</w:t>
-      </w:r>
-    </w:p>
-    <w:p>
-      <w:pPr>
-        <w:pStyle w:val="ListParagraph"/>
-        <w:ind w:left="-808"/>
-      </w:pPr>
     </w:p>
     <w:p/>
-    <w:p>
-      <w:pPr>
-        <w:ind w:hanging="1418"/>
-      </w:pPr>
-      <w:r>
-        <w:t xml:space="preserve"> </w:t>
-      </w:r>
-    </w:p>
+    <w:p/>
+    <w:p/>
+    <w:p/>
+    <w:p/>
+    <w:p/>
+    <w:p/>
+    <w:p/>
+    <w:p/>
+    <w:p/>
     <w:sectPr>
       <w:pgSz w:w="12240" w:h="15840"/>
-      <w:pgMar w:top="22" w:right="1440" w:bottom="1440" w:left="1440" w:header="720" w:footer="720" w:gutter="0"/>
+      <w:pgMar w:top="22" w:right="1440" w:bottom="0" w:left="1440" w:header="720" w:footer="720" w:gutter="0"/>
       <w:cols w:space="720"/>
       <w:docGrid w:linePitch="360"/>
     </w:sectPr>

</xml_diff>

<commit_message>
Structural Design Pattern : Adapter
</commit_message>
<xml_diff>
--- a/DesignPatterns/Design Pattern.docx
+++ b/DesignPatterns/Design Pattern.docx
@@ -100,15 +100,7 @@
         <w:ind w:left="-808" w:hanging="610"/>
       </w:pPr>
       <w:r>
-        <w:t xml:space="preserve">L: </w:t>
-      </w:r>
-      <w:proofErr w:type="spellStart"/>
-      <w:r>
-        <w:t>Liskov</w:t>
-      </w:r>
-      <w:proofErr w:type="spellEnd"/>
-      <w:r>
-        <w:t xml:space="preserve"> Substitution Principle</w:t>
+        <w:t>L: Liskov Substitution Principle</w:t>
       </w:r>
     </w:p>
     <w:p>
@@ -281,13 +273,8 @@
       <w:r>
         <w:t xml:space="preserve"> </w:t>
       </w:r>
-      <w:proofErr w:type="spellStart"/>
-      <w:r>
-        <w:t>Liskov</w:t>
-      </w:r>
-      <w:proofErr w:type="spellEnd"/>
-      <w:r>
-        <w:t xml:space="preserve"> Substitution Principle </w:t>
+      <w:r>
+        <w:t xml:space="preserve">Liskov Substitution Principle </w:t>
       </w:r>
       <w:r>
         <w:t>–</w:t>
@@ -908,15 +895,7 @@
         <w:t xml:space="preserve">Lazy </w:t>
       </w:r>
       <w:r>
-        <w:t>initialization or thread-</w:t>
-      </w:r>
-      <w:proofErr w:type="spellStart"/>
-      <w:r>
-        <w:t>safty</w:t>
-      </w:r>
-      <w:proofErr w:type="spellEnd"/>
-      <w:r>
-        <w:t>.</w:t>
+        <w:t>initialization or thread-safty.</w:t>
       </w:r>
     </w:p>
     <w:p>
@@ -927,13 +906,8 @@
           <w:numId w:val="5"/>
         </w:numPr>
       </w:pPr>
-      <w:proofErr w:type="spellStart"/>
-      <w:r>
-        <w:t>Multiton</w:t>
-      </w:r>
-      <w:proofErr w:type="spellEnd"/>
-      <w:r>
-        <w:t xml:space="preserve"> Design </w:t>
+      <w:r>
+        <w:t xml:space="preserve">Multiton Design </w:t>
       </w:r>
       <w:r>
         <w:t>Pattern:</w:t>
@@ -942,26 +916,10 @@
         <w:t xml:space="preserve"> </w:t>
       </w:r>
       <w:r>
-        <w:t xml:space="preserve">The </w:t>
-      </w:r>
-      <w:proofErr w:type="spellStart"/>
-      <w:r>
-        <w:t>multiton</w:t>
-      </w:r>
-      <w:proofErr w:type="spellEnd"/>
-      <w:r>
-        <w:t xml:space="preserve"> design pattern generalize Singleton design pattern. </w:t>
-      </w:r>
-      <w:r>
-        <w:t xml:space="preserve">The </w:t>
-      </w:r>
-      <w:proofErr w:type="spellStart"/>
-      <w:r>
-        <w:t>multiton</w:t>
-      </w:r>
-      <w:proofErr w:type="spellEnd"/>
-      <w:r>
-        <w:t xml:space="preserve"> design pattern allows control creation of multiple instances, which it manages </w:t>
+        <w:t xml:space="preserve">The multiton design pattern generalize Singleton design pattern. </w:t>
+      </w:r>
+      <w:r>
+        <w:t xml:space="preserve">The multiton design pattern allows control creation of multiple instances, which it manages </w:t>
       </w:r>
       <w:r>
         <w:t>using</w:t>
@@ -971,6 +929,70 @@
       </w:r>
     </w:p>
     <w:p/>
+    <w:p>
+      <w:pPr>
+        <w:ind w:hanging="1418"/>
+        <w:rPr>
+          <w:b/>
+          <w:bCs/>
+        </w:rPr>
+      </w:pPr>
+      <w:r>
+        <w:rPr>
+          <w:b/>
+          <w:bCs/>
+        </w:rPr>
+        <w:t>Structural Design Pattern</w:t>
+      </w:r>
+    </w:p>
+    <w:p>
+      <w:pPr>
+        <w:ind w:hanging="1418"/>
+        <w:rPr>
+          <w:b/>
+          <w:bCs/>
+        </w:rPr>
+      </w:pPr>
+      <w:r>
+        <w:rPr>
+          <w:b/>
+          <w:bCs/>
+        </w:rPr>
+        <w:t>Adapter Design Pattern</w:t>
+      </w:r>
+    </w:p>
+    <w:p>
+      <w:pPr>
+        <w:pStyle w:val="ListParagraph"/>
+        <w:numPr>
+          <w:ilvl w:val="0"/>
+          <w:numId w:val="6"/>
+        </w:numPr>
+        <w:rPr>
+          <w:b/>
+          <w:bCs/>
+        </w:rPr>
+      </w:pPr>
+      <w:r>
+        <w:t>Allow objects with incompatible interfaces to collaborate.</w:t>
+      </w:r>
+    </w:p>
+    <w:p>
+      <w:pPr>
+        <w:pStyle w:val="ListParagraph"/>
+        <w:numPr>
+          <w:ilvl w:val="0"/>
+          <w:numId w:val="6"/>
+        </w:numPr>
+        <w:rPr>
+          <w:b/>
+          <w:bCs/>
+        </w:rPr>
+      </w:pPr>
+      <w:r>
+        <w:t>Adapter is a special object that converts the interface of the object so that another object can understand it.</w:t>
+      </w:r>
+    </w:p>
     <w:sectPr>
       <w:pgSz w:w="12240" w:h="15840"/>
       <w:pgMar w:top="22" w:right="1440" w:bottom="0" w:left="1440" w:header="720" w:footer="720" w:gutter="0"/>
@@ -1436,6 +1458,119 @@
     </w:lvl>
   </w:abstractNum>
   <w:abstractNum w:abstractNumId="4" w15:restartNumberingAfterBreak="0">
+    <w:nsid w:val="5B4F2380"/>
+    <w:multiLevelType w:val="hybridMultilevel"/>
+    <w:tmpl w:val="2D4AEC22"/>
+    <w:lvl w:ilvl="0" w:tplc="04090001">
+      <w:start w:val="1"/>
+      <w:numFmt w:val="bullet"/>
+      <w:lvlText w:val=""/>
+      <w:lvlJc w:val="left"/>
+      <w:pPr>
+        <w:ind w:left="-698" w:hanging="360"/>
+      </w:pPr>
+      <w:rPr>
+        <w:rFonts w:ascii="Symbol" w:hAnsi="Symbol" w:hint="default"/>
+      </w:rPr>
+    </w:lvl>
+    <w:lvl w:ilvl="1" w:tplc="04090003" w:tentative="1">
+      <w:start w:val="1"/>
+      <w:numFmt w:val="bullet"/>
+      <w:lvlText w:val="o"/>
+      <w:lvlJc w:val="left"/>
+      <w:pPr>
+        <w:ind w:left="22" w:hanging="360"/>
+      </w:pPr>
+      <w:rPr>
+        <w:rFonts w:ascii="Courier New" w:hAnsi="Courier New" w:cs="Courier New" w:hint="default"/>
+      </w:rPr>
+    </w:lvl>
+    <w:lvl w:ilvl="2" w:tplc="04090005" w:tentative="1">
+      <w:start w:val="1"/>
+      <w:numFmt w:val="bullet"/>
+      <w:lvlText w:val=""/>
+      <w:lvlJc w:val="left"/>
+      <w:pPr>
+        <w:ind w:left="742" w:hanging="360"/>
+      </w:pPr>
+      <w:rPr>
+        <w:rFonts w:ascii="Wingdings" w:hAnsi="Wingdings" w:hint="default"/>
+      </w:rPr>
+    </w:lvl>
+    <w:lvl w:ilvl="3" w:tplc="04090001" w:tentative="1">
+      <w:start w:val="1"/>
+      <w:numFmt w:val="bullet"/>
+      <w:lvlText w:val=""/>
+      <w:lvlJc w:val="left"/>
+      <w:pPr>
+        <w:ind w:left="1462" w:hanging="360"/>
+      </w:pPr>
+      <w:rPr>
+        <w:rFonts w:ascii="Symbol" w:hAnsi="Symbol" w:hint="default"/>
+      </w:rPr>
+    </w:lvl>
+    <w:lvl w:ilvl="4" w:tplc="04090003" w:tentative="1">
+      <w:start w:val="1"/>
+      <w:numFmt w:val="bullet"/>
+      <w:lvlText w:val="o"/>
+      <w:lvlJc w:val="left"/>
+      <w:pPr>
+        <w:ind w:left="2182" w:hanging="360"/>
+      </w:pPr>
+      <w:rPr>
+        <w:rFonts w:ascii="Courier New" w:hAnsi="Courier New" w:cs="Courier New" w:hint="default"/>
+      </w:rPr>
+    </w:lvl>
+    <w:lvl w:ilvl="5" w:tplc="04090005" w:tentative="1">
+      <w:start w:val="1"/>
+      <w:numFmt w:val="bullet"/>
+      <w:lvlText w:val=""/>
+      <w:lvlJc w:val="left"/>
+      <w:pPr>
+        <w:ind w:left="2902" w:hanging="360"/>
+      </w:pPr>
+      <w:rPr>
+        <w:rFonts w:ascii="Wingdings" w:hAnsi="Wingdings" w:hint="default"/>
+      </w:rPr>
+    </w:lvl>
+    <w:lvl w:ilvl="6" w:tplc="04090001" w:tentative="1">
+      <w:start w:val="1"/>
+      <w:numFmt w:val="bullet"/>
+      <w:lvlText w:val=""/>
+      <w:lvlJc w:val="left"/>
+      <w:pPr>
+        <w:ind w:left="3622" w:hanging="360"/>
+      </w:pPr>
+      <w:rPr>
+        <w:rFonts w:ascii="Symbol" w:hAnsi="Symbol" w:hint="default"/>
+      </w:rPr>
+    </w:lvl>
+    <w:lvl w:ilvl="7" w:tplc="04090003" w:tentative="1">
+      <w:start w:val="1"/>
+      <w:numFmt w:val="bullet"/>
+      <w:lvlText w:val="o"/>
+      <w:lvlJc w:val="left"/>
+      <w:pPr>
+        <w:ind w:left="4342" w:hanging="360"/>
+      </w:pPr>
+      <w:rPr>
+        <w:rFonts w:ascii="Courier New" w:hAnsi="Courier New" w:cs="Courier New" w:hint="default"/>
+      </w:rPr>
+    </w:lvl>
+    <w:lvl w:ilvl="8" w:tplc="04090005" w:tentative="1">
+      <w:start w:val="1"/>
+      <w:numFmt w:val="bullet"/>
+      <w:lvlText w:val=""/>
+      <w:lvlJc w:val="left"/>
+      <w:pPr>
+        <w:ind w:left="5062" w:hanging="360"/>
+      </w:pPr>
+      <w:rPr>
+        <w:rFonts w:ascii="Wingdings" w:hAnsi="Wingdings" w:hint="default"/>
+      </w:rPr>
+    </w:lvl>
+  </w:abstractNum>
+  <w:abstractNum w:abstractNumId="5" w15:restartNumberingAfterBreak="0">
     <w:nsid w:val="6DA1051B"/>
     <w:multiLevelType w:val="hybridMultilevel"/>
     <w:tmpl w:val="69EAA81C"/>
@@ -1548,7 +1683,7 @@
     </w:lvl>
   </w:abstractNum>
   <w:num w:numId="1" w16cid:durableId="892697681">
-    <w:abstractNumId w:val="4"/>
+    <w:abstractNumId w:val="5"/>
   </w:num>
   <w:num w:numId="2" w16cid:durableId="1242834436">
     <w:abstractNumId w:val="1"/>
@@ -1561,6 +1696,9 @@
   </w:num>
   <w:num w:numId="5" w16cid:durableId="1849561206">
     <w:abstractNumId w:val="0"/>
+  </w:num>
+  <w:num w:numId="6" w16cid:durableId="804860089">
+    <w:abstractNumId w:val="4"/>
   </w:num>
 </w:numbering>
 </file>

</xml_diff>

<commit_message>
Structual Design pattern : Flyweight
</commit_message>
<xml_diff>
--- a/DesignPatterns/Design Pattern.docx
+++ b/DesignPatterns/Design Pattern.docx
@@ -100,15 +100,7 @@
         <w:ind w:left="-808" w:hanging="610"/>
       </w:pPr>
       <w:r>
-        <w:t xml:space="preserve">L: </w:t>
-      </w:r>
-      <w:proofErr w:type="spellStart"/>
-      <w:r>
-        <w:t>Liskov</w:t>
-      </w:r>
-      <w:proofErr w:type="spellEnd"/>
-      <w:r>
-        <w:t xml:space="preserve"> Substitution Principle</w:t>
+        <w:t>L: Liskov Substitution Principle</w:t>
       </w:r>
     </w:p>
     <w:p>
@@ -141,15 +133,7 @@
         <w:t xml:space="preserve"> LSP applied on interfaces and contracts. </w:t>
       </w:r>
       <w:r>
-        <w:t xml:space="preserve">All the </w:t>
-      </w:r>
-      <w:proofErr w:type="gramStart"/>
-      <w:r>
-        <w:t>subclass</w:t>
-      </w:r>
-      <w:proofErr w:type="gramEnd"/>
-      <w:r>
-        <w:t xml:space="preserve"> should honor the contract. </w:t>
+        <w:t xml:space="preserve">All the subclass should honor the contract. </w:t>
       </w:r>
       <w:r>
         <w:t xml:space="preserve">A square is rectangle is true. But rectangle can have different height and </w:t>
@@ -221,25 +205,14 @@
         </w:numPr>
       </w:pPr>
       <w:r>
-        <w:t xml:space="preserve">High-level modules should not depend on low-level modules. Both should depend on </w:t>
-      </w:r>
-      <w:proofErr w:type="spellStart"/>
-      <w:r>
-        <w:t>abstractions.</w:t>
+        <w:t>High-level modules should not depend on low-level modules. Both should depend on abstractions.</w:t>
       </w:r>
       <w:hyperlink r:id="rId5" w:history="1">
         <w:r>
           <w:rPr>
             <w:rStyle w:val="Hyperlink"/>
           </w:rPr>
-          <w:t>https</w:t>
-        </w:r>
-        <w:proofErr w:type="spellEnd"/>
-        <w:r>
-          <w:rPr>
-            <w:rStyle w:val="Hyperlink"/>
-          </w:rPr>
-          <w:t>://refactoring.guru/</w:t>
+          <w:t>https://refactoring.guru/</w:t>
         </w:r>
       </w:hyperlink>
     </w:p>
@@ -308,13 +281,8 @@
       <w:r>
         <w:t xml:space="preserve"> </w:t>
       </w:r>
-      <w:proofErr w:type="spellStart"/>
-      <w:r>
-        <w:t>Liskov</w:t>
-      </w:r>
-      <w:proofErr w:type="spellEnd"/>
-      <w:r>
-        <w:t xml:space="preserve"> Substitution Principle </w:t>
+      <w:r>
+        <w:t xml:space="preserve">Liskov Substitution Principle </w:t>
       </w:r>
       <w:r>
         <w:t>–</w:t>
@@ -323,15 +291,7 @@
         <w:t xml:space="preserve"> </w:t>
       </w:r>
       <w:r>
-        <w:t xml:space="preserve">High-level module should be able to access multiple </w:t>
-      </w:r>
-      <w:proofErr w:type="gramStart"/>
-      <w:r>
-        <w:t>implementation</w:t>
-      </w:r>
-      <w:proofErr w:type="gramEnd"/>
-      <w:r>
-        <w:t xml:space="preserve"> of low-level module via abstraction.</w:t>
+        <w:t>High-level module should be able to access multiple implementation of low-level module via abstraction.</w:t>
       </w:r>
     </w:p>
     <w:p>
@@ -549,15 +509,7 @@
         <w:t xml:space="preserve">StringBuilder is also example of Fluent Builder pattern. </w:t>
       </w:r>
       <w:r>
-        <w:t xml:space="preserve">The StringBuilder method </w:t>
-      </w:r>
-      <w:proofErr w:type="gramStart"/>
-      <w:r>
-        <w:t>append(</w:t>
-      </w:r>
-      <w:proofErr w:type="gramEnd"/>
-      <w:r>
-        <w:t>) returns StringBuilder so</w:t>
+        <w:t>The StringBuilder method append() returns StringBuilder so</w:t>
       </w:r>
     </w:p>
     <w:p>
@@ -645,13 +597,8 @@
         </w:numPr>
       </w:pPr>
       <w:r>
-        <w:t xml:space="preserve">To achieve different object creation ways, the class is filled with multiple constructors. It is very </w:t>
-      </w:r>
-      <w:proofErr w:type="gramStart"/>
-      <w:r>
-        <w:t>difficult</w:t>
-      </w:r>
-      <w:proofErr w:type="gramEnd"/>
+        <w:t>To achieve different object creation ways, the class is filled with multiple constructors. It is very difficult</w:t>
+      </w:r>
     </w:p>
     <w:p>
       <w:pPr>
@@ -895,15 +842,7 @@
         </w:numPr>
       </w:pPr>
       <w:r>
-        <w:t xml:space="preserve">Singleton pattern is used for logging, </w:t>
-      </w:r>
-      <w:proofErr w:type="gramStart"/>
-      <w:r>
-        <w:t>drivers</w:t>
-      </w:r>
-      <w:proofErr w:type="gramEnd"/>
-      <w:r>
-        <w:t xml:space="preserve"> objects, caching, and thread pool.</w:t>
+        <w:t>Singleton pattern is used for logging, drivers objects, caching, and thread pool.</w:t>
       </w:r>
     </w:p>
     <w:p>
@@ -963,15 +902,7 @@
         <w:t xml:space="preserve">Lazy </w:t>
       </w:r>
       <w:r>
-        <w:t>initialization or thread-</w:t>
-      </w:r>
-      <w:proofErr w:type="spellStart"/>
-      <w:r>
-        <w:t>safty</w:t>
-      </w:r>
-      <w:proofErr w:type="spellEnd"/>
-      <w:r>
-        <w:t>.</w:t>
+        <w:t>initialization or thread-safty.</w:t>
       </w:r>
     </w:p>
     <w:p>
@@ -982,13 +913,8 @@
           <w:numId w:val="5"/>
         </w:numPr>
       </w:pPr>
-      <w:proofErr w:type="spellStart"/>
-      <w:r>
-        <w:t>Multiton</w:t>
-      </w:r>
-      <w:proofErr w:type="spellEnd"/>
-      <w:r>
-        <w:t xml:space="preserve"> Design </w:t>
+      <w:r>
+        <w:t xml:space="preserve">Multiton Design </w:t>
       </w:r>
       <w:r>
         <w:t>Pattern:</w:t>
@@ -997,26 +923,10 @@
         <w:t xml:space="preserve"> </w:t>
       </w:r>
       <w:r>
-        <w:t xml:space="preserve">The </w:t>
-      </w:r>
-      <w:proofErr w:type="spellStart"/>
-      <w:r>
-        <w:t>multiton</w:t>
-      </w:r>
-      <w:proofErr w:type="spellEnd"/>
-      <w:r>
-        <w:t xml:space="preserve"> design pattern generalize Singleton design pattern. </w:t>
-      </w:r>
-      <w:r>
-        <w:t xml:space="preserve">The </w:t>
-      </w:r>
-      <w:proofErr w:type="spellStart"/>
-      <w:r>
-        <w:t>multiton</w:t>
-      </w:r>
-      <w:proofErr w:type="spellEnd"/>
-      <w:r>
-        <w:t xml:space="preserve"> design pattern allows control creation of multiple instances, which it manages </w:t>
+        <w:t xml:space="preserve">The multiton design pattern generalize Singleton design pattern. </w:t>
+      </w:r>
+      <w:r>
+        <w:t xml:space="preserve">The multiton design pattern allows control creation of multiple instances, which it manages </w:t>
       </w:r>
       <w:r>
         <w:t>using</w:t>
@@ -1281,19 +1191,131 @@
     </w:p>
     <w:p>
       <w:pPr>
-        <w:rPr>
-          <w:b/>
-          <w:bCs/>
-        </w:rPr>
-      </w:pPr>
-    </w:p>
-    <w:p>
-      <w:pPr>
-        <w:rPr>
-          <w:b/>
-          <w:bCs/>
-        </w:rPr>
-      </w:pPr>
+        <w:ind w:hanging="1418"/>
+        <w:rPr>
+          <w:b/>
+          <w:bCs/>
+        </w:rPr>
+      </w:pPr>
+      <w:r>
+        <w:rPr>
+          <w:b/>
+          <w:bCs/>
+        </w:rPr>
+        <w:t>Façade Design Pattern</w:t>
+      </w:r>
+    </w:p>
+    <w:p>
+      <w:pPr>
+        <w:pStyle w:val="ListParagraph"/>
+        <w:numPr>
+          <w:ilvl w:val="0"/>
+          <w:numId w:val="9"/>
+        </w:numPr>
+        <w:rPr>
+          <w:b/>
+          <w:bCs/>
+        </w:rPr>
+      </w:pPr>
+      <w:r>
+        <w:t>Provides a simple, easy to understand/user interface over a large and sophisticated body of code.</w:t>
+      </w:r>
+    </w:p>
+    <w:p>
+      <w:pPr>
+        <w:ind w:left="-1058" w:hanging="360"/>
+        <w:rPr>
+          <w:b/>
+          <w:bCs/>
+        </w:rPr>
+      </w:pPr>
+      <w:r>
+        <w:rPr>
+          <w:b/>
+          <w:bCs/>
+        </w:rPr>
+        <w:t>Flyweight</w:t>
+      </w:r>
+      <w:r>
+        <w:rPr>
+          <w:b/>
+          <w:bCs/>
+        </w:rPr>
+        <w:t xml:space="preserve"> Design Pattern</w:t>
+      </w:r>
+    </w:p>
+    <w:p>
+      <w:pPr>
+        <w:pStyle w:val="ListParagraph"/>
+        <w:numPr>
+          <w:ilvl w:val="0"/>
+          <w:numId w:val="9"/>
+        </w:numPr>
+        <w:rPr>
+          <w:b/>
+          <w:bCs/>
+        </w:rPr>
+      </w:pPr>
+      <w:r>
+        <w:t>Flyweight</w:t>
+      </w:r>
+      <w:r>
+        <w:rPr>
+          <w:b/>
+          <w:bCs/>
+        </w:rPr>
+        <w:t xml:space="preserve"> </w:t>
+      </w:r>
+      <w:r>
+        <w:t xml:space="preserve">design pattern allows application to fit more objects into the available amount of </w:t>
+      </w:r>
+      <w:r>
+        <w:t>memory</w:t>
+      </w:r>
+      <w:r>
+        <w:t xml:space="preserve"> by sharing common parts of state between multiple objects instead of keeping </w:t>
+      </w:r>
+      <w:r>
+        <w:t>all</w:t>
+      </w:r>
+      <w:r>
+        <w:t xml:space="preserve"> the data in each object.</w:t>
+      </w:r>
+    </w:p>
+    <w:p>
+      <w:pPr>
+        <w:pStyle w:val="ListParagraph"/>
+        <w:numPr>
+          <w:ilvl w:val="0"/>
+          <w:numId w:val="9"/>
+        </w:numPr>
+        <w:rPr>
+          <w:b/>
+          <w:bCs/>
+        </w:rPr>
+      </w:pPr>
+      <w:r>
+        <w:t>The object that stores only constant data is called flyweight.</w:t>
+      </w:r>
+      <w:r>
+        <w:t xml:space="preserve"> It is referenced from all objects sharing same state.</w:t>
+      </w:r>
+    </w:p>
+    <w:p>
+      <w:pPr>
+        <w:pStyle w:val="ListParagraph"/>
+        <w:numPr>
+          <w:ilvl w:val="0"/>
+          <w:numId w:val="9"/>
+        </w:numPr>
+        <w:rPr>
+          <w:b/>
+          <w:bCs/>
+        </w:rPr>
+      </w:pPr>
+      <w:r>
+        <w:t>Saving name and formatting text as example.</w:t>
+      </w:r>
     </w:p>
     <w:p>
       <w:pPr>
@@ -1776,6 +1798,119 @@
     </w:lvl>
   </w:abstractNum>
   <w:abstractNum w:abstractNumId="4" w15:restartNumberingAfterBreak="0">
+    <w:nsid w:val="36FD38D8"/>
+    <w:multiLevelType w:val="hybridMultilevel"/>
+    <w:tmpl w:val="4E58E19A"/>
+    <w:lvl w:ilvl="0" w:tplc="04090001">
+      <w:start w:val="1"/>
+      <w:numFmt w:val="bullet"/>
+      <w:lvlText w:val=""/>
+      <w:lvlJc w:val="left"/>
+      <w:pPr>
+        <w:ind w:left="-698" w:hanging="360"/>
+      </w:pPr>
+      <w:rPr>
+        <w:rFonts w:ascii="Symbol" w:hAnsi="Symbol" w:hint="default"/>
+      </w:rPr>
+    </w:lvl>
+    <w:lvl w:ilvl="1" w:tplc="04090003" w:tentative="1">
+      <w:start w:val="1"/>
+      <w:numFmt w:val="bullet"/>
+      <w:lvlText w:val="o"/>
+      <w:lvlJc w:val="left"/>
+      <w:pPr>
+        <w:ind w:left="22" w:hanging="360"/>
+      </w:pPr>
+      <w:rPr>
+        <w:rFonts w:ascii="Courier New" w:hAnsi="Courier New" w:cs="Courier New" w:hint="default"/>
+      </w:rPr>
+    </w:lvl>
+    <w:lvl w:ilvl="2" w:tplc="04090005" w:tentative="1">
+      <w:start w:val="1"/>
+      <w:numFmt w:val="bullet"/>
+      <w:lvlText w:val=""/>
+      <w:lvlJc w:val="left"/>
+      <w:pPr>
+        <w:ind w:left="742" w:hanging="360"/>
+      </w:pPr>
+      <w:rPr>
+        <w:rFonts w:ascii="Wingdings" w:hAnsi="Wingdings" w:hint="default"/>
+      </w:rPr>
+    </w:lvl>
+    <w:lvl w:ilvl="3" w:tplc="04090001" w:tentative="1">
+      <w:start w:val="1"/>
+      <w:numFmt w:val="bullet"/>
+      <w:lvlText w:val=""/>
+      <w:lvlJc w:val="left"/>
+      <w:pPr>
+        <w:ind w:left="1462" w:hanging="360"/>
+      </w:pPr>
+      <w:rPr>
+        <w:rFonts w:ascii="Symbol" w:hAnsi="Symbol" w:hint="default"/>
+      </w:rPr>
+    </w:lvl>
+    <w:lvl w:ilvl="4" w:tplc="04090003" w:tentative="1">
+      <w:start w:val="1"/>
+      <w:numFmt w:val="bullet"/>
+      <w:lvlText w:val="o"/>
+      <w:lvlJc w:val="left"/>
+      <w:pPr>
+        <w:ind w:left="2182" w:hanging="360"/>
+      </w:pPr>
+      <w:rPr>
+        <w:rFonts w:ascii="Courier New" w:hAnsi="Courier New" w:cs="Courier New" w:hint="default"/>
+      </w:rPr>
+    </w:lvl>
+    <w:lvl w:ilvl="5" w:tplc="04090005" w:tentative="1">
+      <w:start w:val="1"/>
+      <w:numFmt w:val="bullet"/>
+      <w:lvlText w:val=""/>
+      <w:lvlJc w:val="left"/>
+      <w:pPr>
+        <w:ind w:left="2902" w:hanging="360"/>
+      </w:pPr>
+      <w:rPr>
+        <w:rFonts w:ascii="Wingdings" w:hAnsi="Wingdings" w:hint="default"/>
+      </w:rPr>
+    </w:lvl>
+    <w:lvl w:ilvl="6" w:tplc="04090001" w:tentative="1">
+      <w:start w:val="1"/>
+      <w:numFmt w:val="bullet"/>
+      <w:lvlText w:val=""/>
+      <w:lvlJc w:val="left"/>
+      <w:pPr>
+        <w:ind w:left="3622" w:hanging="360"/>
+      </w:pPr>
+      <w:rPr>
+        <w:rFonts w:ascii="Symbol" w:hAnsi="Symbol" w:hint="default"/>
+      </w:rPr>
+    </w:lvl>
+    <w:lvl w:ilvl="7" w:tplc="04090003" w:tentative="1">
+      <w:start w:val="1"/>
+      <w:numFmt w:val="bullet"/>
+      <w:lvlText w:val="o"/>
+      <w:lvlJc w:val="left"/>
+      <w:pPr>
+        <w:ind w:left="4342" w:hanging="360"/>
+      </w:pPr>
+      <w:rPr>
+        <w:rFonts w:ascii="Courier New" w:hAnsi="Courier New" w:cs="Courier New" w:hint="default"/>
+      </w:rPr>
+    </w:lvl>
+    <w:lvl w:ilvl="8" w:tplc="04090005" w:tentative="1">
+      <w:start w:val="1"/>
+      <w:numFmt w:val="bullet"/>
+      <w:lvlText w:val=""/>
+      <w:lvlJc w:val="left"/>
+      <w:pPr>
+        <w:ind w:left="5062" w:hanging="360"/>
+      </w:pPr>
+      <w:rPr>
+        <w:rFonts w:ascii="Wingdings" w:hAnsi="Wingdings" w:hint="default"/>
+      </w:rPr>
+    </w:lvl>
+  </w:abstractNum>
+  <w:abstractNum w:abstractNumId="5" w15:restartNumberingAfterBreak="0">
     <w:nsid w:val="55057677"/>
     <w:multiLevelType w:val="hybridMultilevel"/>
     <w:tmpl w:val="FAB6B862"/>
@@ -1888,7 +2023,7 @@
       </w:rPr>
     </w:lvl>
   </w:abstractNum>
-  <w:abstractNum w:abstractNumId="5" w15:restartNumberingAfterBreak="0">
+  <w:abstractNum w:abstractNumId="6" w15:restartNumberingAfterBreak="0">
     <w:nsid w:val="567209CE"/>
     <w:multiLevelType w:val="hybridMultilevel"/>
     <w:tmpl w:val="93968B1E"/>
@@ -2001,7 +2136,7 @@
       </w:rPr>
     </w:lvl>
   </w:abstractNum>
-  <w:abstractNum w:abstractNumId="6" w15:restartNumberingAfterBreak="0">
+  <w:abstractNum w:abstractNumId="7" w15:restartNumberingAfterBreak="0">
     <w:nsid w:val="5B4F2380"/>
     <w:multiLevelType w:val="hybridMultilevel"/>
     <w:tmpl w:val="38C0AADE"/>
@@ -2114,7 +2249,7 @@
       </w:rPr>
     </w:lvl>
   </w:abstractNum>
-  <w:abstractNum w:abstractNumId="7" w15:restartNumberingAfterBreak="0">
+  <w:abstractNum w:abstractNumId="8" w15:restartNumberingAfterBreak="0">
     <w:nsid w:val="6DA1051B"/>
     <w:multiLevelType w:val="hybridMultilevel"/>
     <w:tmpl w:val="69EAA81C"/>
@@ -2227,7 +2362,7 @@
     </w:lvl>
   </w:abstractNum>
   <w:num w:numId="1" w16cid:durableId="892697681">
-    <w:abstractNumId w:val="7"/>
+    <w:abstractNumId w:val="8"/>
   </w:num>
   <w:num w:numId="2" w16cid:durableId="1242834436">
     <w:abstractNumId w:val="2"/>
@@ -2236,19 +2371,22 @@
     <w:abstractNumId w:val="3"/>
   </w:num>
   <w:num w:numId="4" w16cid:durableId="953942374">
-    <w:abstractNumId w:val="4"/>
+    <w:abstractNumId w:val="5"/>
   </w:num>
   <w:num w:numId="5" w16cid:durableId="1849561206">
     <w:abstractNumId w:val="1"/>
   </w:num>
   <w:num w:numId="6" w16cid:durableId="804860089">
-    <w:abstractNumId w:val="6"/>
+    <w:abstractNumId w:val="7"/>
   </w:num>
   <w:num w:numId="7" w16cid:durableId="1364597059">
-    <w:abstractNumId w:val="5"/>
+    <w:abstractNumId w:val="6"/>
   </w:num>
   <w:num w:numId="8" w16cid:durableId="1838113601">
     <w:abstractNumId w:val="0"/>
+  </w:num>
+  <w:num w:numId="9" w16cid:durableId="2011516160">
+    <w:abstractNumId w:val="4"/>
   </w:num>
 </w:numbering>
 </file>

</xml_diff>

<commit_message>
Behavior Design Pattern : Command
</commit_message>
<xml_diff>
--- a/DesignPatterns/Design Pattern.docx
+++ b/DesignPatterns/Design Pattern.docx
@@ -100,7 +100,15 @@
         <w:ind w:left="-808" w:hanging="610"/>
       </w:pPr>
       <w:r>
-        <w:t>L: Liskov Substitution Principle</w:t>
+        <w:t xml:space="preserve">L: </w:t>
+      </w:r>
+      <w:proofErr w:type="spellStart"/>
+      <w:r>
+        <w:t>Liskov</w:t>
+      </w:r>
+      <w:proofErr w:type="spellEnd"/>
+      <w:r>
+        <w:t xml:space="preserve"> Substitution Principle</w:t>
       </w:r>
     </w:p>
     <w:p>
@@ -205,14 +213,25 @@
         </w:numPr>
       </w:pPr>
       <w:r>
-        <w:t>High-level modules should not depend on low-level modules. Both should depend on abstractions.</w:t>
+        <w:t xml:space="preserve">High-level modules should not depend on low-level modules. Both should depend on </w:t>
+      </w:r>
+      <w:proofErr w:type="spellStart"/>
+      <w:r>
+        <w:t>abstractions.</w:t>
       </w:r>
       <w:hyperlink r:id="rId5" w:history="1">
         <w:r>
           <w:rPr>
             <w:rStyle w:val="Hyperlink"/>
           </w:rPr>
-          <w:t>https://refactoring.guru/</w:t>
+          <w:t>https</w:t>
+        </w:r>
+        <w:proofErr w:type="spellEnd"/>
+        <w:r>
+          <w:rPr>
+            <w:rStyle w:val="Hyperlink"/>
+          </w:rPr>
+          <w:t>://refactoring.guru/</w:t>
         </w:r>
       </w:hyperlink>
     </w:p>
@@ -281,8 +300,13 @@
       <w:r>
         <w:t xml:space="preserve"> </w:t>
       </w:r>
-      <w:r>
-        <w:t xml:space="preserve">Liskov Substitution Principle </w:t>
+      <w:proofErr w:type="spellStart"/>
+      <w:r>
+        <w:t>Liskov</w:t>
+      </w:r>
+      <w:proofErr w:type="spellEnd"/>
+      <w:r>
+        <w:t xml:space="preserve"> Substitution Principle </w:t>
       </w:r>
       <w:r>
         <w:t>–</w:t>
@@ -902,7 +926,15 @@
         <w:t xml:space="preserve">Lazy </w:t>
       </w:r>
       <w:r>
-        <w:t>initialization or thread-safty.</w:t>
+        <w:t>initialization or thread-</w:t>
+      </w:r>
+      <w:proofErr w:type="spellStart"/>
+      <w:r>
+        <w:t>safty</w:t>
+      </w:r>
+      <w:proofErr w:type="spellEnd"/>
+      <w:r>
+        <w:t>.</w:t>
       </w:r>
     </w:p>
     <w:p>
@@ -913,8 +945,13 @@
           <w:numId w:val="5"/>
         </w:numPr>
       </w:pPr>
-      <w:r>
-        <w:t xml:space="preserve">Multiton Design </w:t>
+      <w:proofErr w:type="spellStart"/>
+      <w:r>
+        <w:t>Multiton</w:t>
+      </w:r>
+      <w:proofErr w:type="spellEnd"/>
+      <w:r>
+        <w:t xml:space="preserve"> Design </w:t>
       </w:r>
       <w:r>
         <w:t>Pattern:</w:t>
@@ -923,10 +960,26 @@
         <w:t xml:space="preserve"> </w:t>
       </w:r>
       <w:r>
-        <w:t xml:space="preserve">The multiton design pattern generalize Singleton design pattern. </w:t>
-      </w:r>
-      <w:r>
-        <w:t xml:space="preserve">The multiton design pattern allows control creation of multiple instances, which it manages </w:t>
+        <w:t xml:space="preserve">The </w:t>
+      </w:r>
+      <w:proofErr w:type="spellStart"/>
+      <w:r>
+        <w:t>multiton</w:t>
+      </w:r>
+      <w:proofErr w:type="spellEnd"/>
+      <w:r>
+        <w:t xml:space="preserve"> design pattern generalize Singleton design pattern. </w:t>
+      </w:r>
+      <w:r>
+        <w:t xml:space="preserve">The </w:t>
+      </w:r>
+      <w:proofErr w:type="spellStart"/>
+      <w:r>
+        <w:t>multiton</w:t>
+      </w:r>
+      <w:proofErr w:type="spellEnd"/>
+      <w:r>
+        <w:t xml:space="preserve"> design pattern allows control creation of multiple instances, which it manages </w:t>
       </w:r>
       <w:r>
         <w:t>using</w:t>
@@ -949,7 +1002,7 @@
           <w:b/>
           <w:bCs/>
         </w:rPr>
-        <w:t>Structural Design Pattern</w:t>
+        <w:t>c</w:t>
       </w:r>
     </w:p>
     <w:p>
@@ -1319,19 +1372,266 @@
     </w:p>
     <w:p>
       <w:pPr>
-        <w:rPr>
-          <w:b/>
-          <w:bCs/>
-        </w:rPr>
-      </w:pPr>
-    </w:p>
-    <w:p>
-      <w:pPr>
-        <w:rPr>
-          <w:b/>
-          <w:bCs/>
-        </w:rPr>
-      </w:pPr>
+        <w:ind w:hanging="1418"/>
+        <w:rPr>
+          <w:b/>
+          <w:bCs/>
+        </w:rPr>
+      </w:pPr>
+      <w:r>
+        <w:rPr>
+          <w:b/>
+          <w:bCs/>
+        </w:rPr>
+        <w:t>Proxy Design Pattern</w:t>
+      </w:r>
+    </w:p>
+    <w:p>
+      <w:pPr>
+        <w:pStyle w:val="ListParagraph"/>
+        <w:numPr>
+          <w:ilvl w:val="0"/>
+          <w:numId w:val="10"/>
+        </w:numPr>
+        <w:rPr>
+          <w:b/>
+          <w:bCs/>
+        </w:rPr>
+      </w:pPr>
+      <w:r>
+        <w:t>Provide a substitute or placeholder for another object. A proxy controls access to the original object, allowing you to perform something either before or after the request gets through to the original object.</w:t>
+      </w:r>
+    </w:p>
+    <w:p>
+      <w:pPr>
+        <w:pStyle w:val="ListParagraph"/>
+        <w:numPr>
+          <w:ilvl w:val="0"/>
+          <w:numId w:val="10"/>
+        </w:numPr>
+        <w:rPr>
+          <w:b/>
+          <w:bCs/>
+        </w:rPr>
+      </w:pPr>
+      <w:r>
+        <w:t>Proxy is an interface for accessing a particular resource.</w:t>
+      </w:r>
+    </w:p>
+    <w:p>
+      <w:pPr>
+        <w:pStyle w:val="ListParagraph"/>
+        <w:numPr>
+          <w:ilvl w:val="0"/>
+          <w:numId w:val="10"/>
+        </w:numPr>
+        <w:rPr>
+          <w:b/>
+          <w:bCs/>
+        </w:rPr>
+      </w:pPr>
+      <w:r>
+        <w:t>Proxy provides you same interface but entirely different behavior.</w:t>
+      </w:r>
+    </w:p>
+    <w:p>
+      <w:pPr>
+        <w:pStyle w:val="ListParagraph"/>
+        <w:ind w:left="-698" w:hanging="720"/>
+        <w:rPr>
+          <w:b/>
+          <w:bCs/>
+        </w:rPr>
+      </w:pPr>
+    </w:p>
+    <w:p>
+      <w:pPr>
+        <w:pStyle w:val="ListParagraph"/>
+        <w:ind w:left="-698" w:hanging="720"/>
+        <w:rPr>
+          <w:b/>
+          <w:bCs/>
+        </w:rPr>
+      </w:pPr>
+      <w:r>
+        <w:rPr>
+          <w:b/>
+          <w:bCs/>
+        </w:rPr>
+        <w:t>Behavior Design Pattern</w:t>
+      </w:r>
+    </w:p>
+    <w:p>
+      <w:pPr>
+        <w:pStyle w:val="ListParagraph"/>
+        <w:ind w:left="-698" w:hanging="720"/>
+        <w:rPr>
+          <w:b/>
+          <w:bCs/>
+        </w:rPr>
+      </w:pPr>
+    </w:p>
+    <w:p>
+      <w:pPr>
+        <w:pStyle w:val="ListParagraph"/>
+        <w:ind w:left="-698" w:hanging="720"/>
+        <w:rPr>
+          <w:b/>
+          <w:bCs/>
+        </w:rPr>
+      </w:pPr>
+      <w:r>
+        <w:rPr>
+          <w:b/>
+          <w:bCs/>
+        </w:rPr>
+        <w:t>Chain of Responsibility</w:t>
+      </w:r>
+    </w:p>
+    <w:p>
+      <w:pPr>
+        <w:pStyle w:val="ListParagraph"/>
+        <w:numPr>
+          <w:ilvl w:val="0"/>
+          <w:numId w:val="10"/>
+        </w:numPr>
+        <w:rPr>
+          <w:b/>
+          <w:bCs/>
+        </w:rPr>
+      </w:pPr>
+      <w:r>
+        <w:t>Pass requests along a chain of handlers. Each handler decides either to process the request or pass it to next handler in chain.</w:t>
+      </w:r>
+    </w:p>
+    <w:p>
+      <w:pPr>
+        <w:pStyle w:val="ListParagraph"/>
+        <w:numPr>
+          <w:ilvl w:val="0"/>
+          <w:numId w:val="10"/>
+        </w:numPr>
+      </w:pPr>
+      <w:r>
+        <w:t>Authentication</w:t>
+      </w:r>
+      <w:r>
+        <w:t xml:space="preserve"> + Authorization + Validation + Caching</w:t>
+      </w:r>
+    </w:p>
+    <w:p>
+      <w:pPr>
+        <w:pStyle w:val="ListParagraph"/>
+        <w:numPr>
+          <w:ilvl w:val="0"/>
+          <w:numId w:val="10"/>
+        </w:numPr>
+      </w:pPr>
+      <w:r>
+        <w:t>Authentication Handler =&gt; Authorization Handler =&gt; Validation Handler =&gt; Caching Handler.</w:t>
+      </w:r>
+    </w:p>
+    <w:p>
+      <w:pPr>
+        <w:pStyle w:val="ListParagraph"/>
+        <w:numPr>
+          <w:ilvl w:val="0"/>
+          <w:numId w:val="10"/>
+        </w:numPr>
+      </w:pPr>
+      <w:proofErr w:type="spellStart"/>
+      <w:r>
+        <w:t>setNext</w:t>
+      </w:r>
+      <w:proofErr w:type="spellEnd"/>
+      <w:r>
+        <w:t>(h: Ha</w:t>
+      </w:r>
+      <w:r>
+        <w:t>n</w:t>
+      </w:r>
+      <w:r>
+        <w:t>d</w:t>
+      </w:r>
+      <w:r>
+        <w:t>le</w:t>
+      </w:r>
+      <w:r>
+        <w:t>r) and handle(request)</w:t>
+      </w:r>
+    </w:p>
+    <w:p>
+      <w:pPr>
+        <w:pStyle w:val="ListParagraph"/>
+        <w:ind w:left="-698" w:hanging="720"/>
+      </w:pPr>
+    </w:p>
+    <w:p>
+      <w:pPr>
+        <w:pStyle w:val="ListParagraph"/>
+        <w:ind w:left="-698" w:hanging="720"/>
+        <w:rPr>
+          <w:b/>
+          <w:bCs/>
+        </w:rPr>
+      </w:pPr>
+      <w:r>
+        <w:rPr>
+          <w:b/>
+          <w:bCs/>
+        </w:rPr>
+        <w:t>Command Design Pattern</w:t>
+      </w:r>
+    </w:p>
+    <w:p>
+      <w:pPr>
+        <w:pStyle w:val="ListParagraph"/>
+        <w:numPr>
+          <w:ilvl w:val="0"/>
+          <w:numId w:val="10"/>
+        </w:numPr>
+        <w:rPr>
+          <w:b/>
+          <w:bCs/>
+        </w:rPr>
+      </w:pPr>
+      <w:r>
+        <w:t>Command design pattern turns a request into a stand-alone object that contains all information about the request.</w:t>
+      </w:r>
+      <w:r>
+        <w:t xml:space="preserve"> This transformation lets you pass requests as a </w:t>
+      </w:r>
+      <w:r>
+        <w:t>method argument</w:t>
+      </w:r>
+      <w:r>
+        <w:t>, delay or queue a request’s execution and support undoable operations.</w:t>
+      </w:r>
+    </w:p>
+    <w:p>
+      <w:pPr>
+        <w:pStyle w:val="ListParagraph"/>
+        <w:numPr>
+          <w:ilvl w:val="0"/>
+          <w:numId w:val="10"/>
+        </w:numPr>
+        <w:rPr>
+          <w:b/>
+          <w:bCs/>
+        </w:rPr>
+      </w:pPr>
+      <w:r>
+        <w:t xml:space="preserve">Command object contains all the information to </w:t>
+      </w:r>
+      <w:r>
+        <w:t>perform action on the request.</w:t>
+      </w:r>
+      <w:r>
+        <w:t xml:space="preserve"> </w:t>
+      </w:r>
+      <w:r>
+        <w:t>It contains request details, action to be performed, action recorder etc.</w:t>
+      </w:r>
     </w:p>
     <w:sectPr>
       <w:pgSz w:w="12240" w:h="15840"/>
@@ -2250,6 +2550,119 @@
     </w:lvl>
   </w:abstractNum>
   <w:abstractNum w:abstractNumId="8" w15:restartNumberingAfterBreak="0">
+    <w:nsid w:val="5E954114"/>
+    <w:multiLevelType w:val="hybridMultilevel"/>
+    <w:tmpl w:val="0A163610"/>
+    <w:lvl w:ilvl="0" w:tplc="04090001">
+      <w:start w:val="1"/>
+      <w:numFmt w:val="bullet"/>
+      <w:lvlText w:val=""/>
+      <w:lvlJc w:val="left"/>
+      <w:pPr>
+        <w:ind w:left="-698" w:hanging="360"/>
+      </w:pPr>
+      <w:rPr>
+        <w:rFonts w:ascii="Symbol" w:hAnsi="Symbol" w:hint="default"/>
+      </w:rPr>
+    </w:lvl>
+    <w:lvl w:ilvl="1" w:tplc="04090003" w:tentative="1">
+      <w:start w:val="1"/>
+      <w:numFmt w:val="bullet"/>
+      <w:lvlText w:val="o"/>
+      <w:lvlJc w:val="left"/>
+      <w:pPr>
+        <w:ind w:left="22" w:hanging="360"/>
+      </w:pPr>
+      <w:rPr>
+        <w:rFonts w:ascii="Courier New" w:hAnsi="Courier New" w:cs="Courier New" w:hint="default"/>
+      </w:rPr>
+    </w:lvl>
+    <w:lvl w:ilvl="2" w:tplc="04090005" w:tentative="1">
+      <w:start w:val="1"/>
+      <w:numFmt w:val="bullet"/>
+      <w:lvlText w:val=""/>
+      <w:lvlJc w:val="left"/>
+      <w:pPr>
+        <w:ind w:left="742" w:hanging="360"/>
+      </w:pPr>
+      <w:rPr>
+        <w:rFonts w:ascii="Wingdings" w:hAnsi="Wingdings" w:hint="default"/>
+      </w:rPr>
+    </w:lvl>
+    <w:lvl w:ilvl="3" w:tplc="04090001" w:tentative="1">
+      <w:start w:val="1"/>
+      <w:numFmt w:val="bullet"/>
+      <w:lvlText w:val=""/>
+      <w:lvlJc w:val="left"/>
+      <w:pPr>
+        <w:ind w:left="1462" w:hanging="360"/>
+      </w:pPr>
+      <w:rPr>
+        <w:rFonts w:ascii="Symbol" w:hAnsi="Symbol" w:hint="default"/>
+      </w:rPr>
+    </w:lvl>
+    <w:lvl w:ilvl="4" w:tplc="04090003" w:tentative="1">
+      <w:start w:val="1"/>
+      <w:numFmt w:val="bullet"/>
+      <w:lvlText w:val="o"/>
+      <w:lvlJc w:val="left"/>
+      <w:pPr>
+        <w:ind w:left="2182" w:hanging="360"/>
+      </w:pPr>
+      <w:rPr>
+        <w:rFonts w:ascii="Courier New" w:hAnsi="Courier New" w:cs="Courier New" w:hint="default"/>
+      </w:rPr>
+    </w:lvl>
+    <w:lvl w:ilvl="5" w:tplc="04090005" w:tentative="1">
+      <w:start w:val="1"/>
+      <w:numFmt w:val="bullet"/>
+      <w:lvlText w:val=""/>
+      <w:lvlJc w:val="left"/>
+      <w:pPr>
+        <w:ind w:left="2902" w:hanging="360"/>
+      </w:pPr>
+      <w:rPr>
+        <w:rFonts w:ascii="Wingdings" w:hAnsi="Wingdings" w:hint="default"/>
+      </w:rPr>
+    </w:lvl>
+    <w:lvl w:ilvl="6" w:tplc="04090001" w:tentative="1">
+      <w:start w:val="1"/>
+      <w:numFmt w:val="bullet"/>
+      <w:lvlText w:val=""/>
+      <w:lvlJc w:val="left"/>
+      <w:pPr>
+        <w:ind w:left="3622" w:hanging="360"/>
+      </w:pPr>
+      <w:rPr>
+        <w:rFonts w:ascii="Symbol" w:hAnsi="Symbol" w:hint="default"/>
+      </w:rPr>
+    </w:lvl>
+    <w:lvl w:ilvl="7" w:tplc="04090003" w:tentative="1">
+      <w:start w:val="1"/>
+      <w:numFmt w:val="bullet"/>
+      <w:lvlText w:val="o"/>
+      <w:lvlJc w:val="left"/>
+      <w:pPr>
+        <w:ind w:left="4342" w:hanging="360"/>
+      </w:pPr>
+      <w:rPr>
+        <w:rFonts w:ascii="Courier New" w:hAnsi="Courier New" w:cs="Courier New" w:hint="default"/>
+      </w:rPr>
+    </w:lvl>
+    <w:lvl w:ilvl="8" w:tplc="04090005" w:tentative="1">
+      <w:start w:val="1"/>
+      <w:numFmt w:val="bullet"/>
+      <w:lvlText w:val=""/>
+      <w:lvlJc w:val="left"/>
+      <w:pPr>
+        <w:ind w:left="5062" w:hanging="360"/>
+      </w:pPr>
+      <w:rPr>
+        <w:rFonts w:ascii="Wingdings" w:hAnsi="Wingdings" w:hint="default"/>
+      </w:rPr>
+    </w:lvl>
+  </w:abstractNum>
+  <w:abstractNum w:abstractNumId="9" w15:restartNumberingAfterBreak="0">
     <w:nsid w:val="6DA1051B"/>
     <w:multiLevelType w:val="hybridMultilevel"/>
     <w:tmpl w:val="69EAA81C"/>
@@ -2362,7 +2775,7 @@
     </w:lvl>
   </w:abstractNum>
   <w:num w:numId="1" w16cid:durableId="892697681">
-    <w:abstractNumId w:val="8"/>
+    <w:abstractNumId w:val="9"/>
   </w:num>
   <w:num w:numId="2" w16cid:durableId="1242834436">
     <w:abstractNumId w:val="2"/>
@@ -2387,6 +2800,9 @@
   </w:num>
   <w:num w:numId="9" w16cid:durableId="2011516160">
     <w:abstractNumId w:val="4"/>
+  </w:num>
+  <w:num w:numId="10" w16cid:durableId="80034291">
+    <w:abstractNumId w:val="8"/>
   </w:num>
 </w:numbering>
 </file>

</xml_diff>

<commit_message>
Null Object and memento design pattern
</commit_message>
<xml_diff>
--- a/DesignPatterns/Design Pattern.docx
+++ b/DesignPatterns/Design Pattern.docx
@@ -1828,6 +1828,71 @@
       </w:pPr>
       <w:r>
         <w:t>Pilots approaching airport don’t communicate with each other but with ATC which acts as mediator.</w:t>
+      </w:r>
+    </w:p>
+    <w:p>
+      <w:pPr>
+        <w:ind w:hanging="1418"/>
+        <w:rPr>
+          <w:b/>
+          <w:bCs/>
+        </w:rPr>
+      </w:pPr>
+      <w:r>
+        <w:rPr>
+          <w:b/>
+          <w:bCs/>
+        </w:rPr>
+        <w:t>Memento Design Pattern</w:t>
+      </w:r>
+    </w:p>
+    <w:p>
+      <w:pPr>
+        <w:pStyle w:val="ListParagraph"/>
+        <w:numPr>
+          <w:ilvl w:val="0"/>
+          <w:numId w:val="13"/>
+        </w:numPr>
+        <w:rPr>
+          <w:b/>
+          <w:bCs/>
+        </w:rPr>
+      </w:pPr>
+      <w:r>
+        <w:t>Help to save and restore previous state of an object.</w:t>
+      </w:r>
+    </w:p>
+    <w:p>
+      <w:pPr>
+        <w:pStyle w:val="ListParagraph"/>
+        <w:ind w:left="-698" w:hanging="720"/>
+        <w:rPr>
+          <w:b/>
+          <w:bCs/>
+        </w:rPr>
+      </w:pPr>
+      <w:r>
+        <w:rPr>
+          <w:b/>
+          <w:bCs/>
+        </w:rPr>
+        <w:t>NullObject Design Pattern</w:t>
+      </w:r>
+    </w:p>
+    <w:p>
+      <w:pPr>
+        <w:pStyle w:val="ListParagraph"/>
+        <w:numPr>
+          <w:ilvl w:val="0"/>
+          <w:numId w:val="13"/>
+        </w:numPr>
+        <w:rPr>
+          <w:b/>
+          <w:bCs/>
+        </w:rPr>
+      </w:pPr>
+      <w:r>
+        <w:t>Provides an alternative Object in case the required object is null;</w:t>
       </w:r>
     </w:p>
     <w:sectPr>
@@ -2408,6 +2473,119 @@
     </w:lvl>
   </w:abstractNum>
   <w:abstractNum w:abstractNumId="5" w15:restartNumberingAfterBreak="0">
+    <w:nsid w:val="2D6B269C"/>
+    <w:multiLevelType w:val="hybridMultilevel"/>
+    <w:tmpl w:val="6256FA6E"/>
+    <w:lvl w:ilvl="0" w:tplc="04090001">
+      <w:start w:val="1"/>
+      <w:numFmt w:val="bullet"/>
+      <w:lvlText w:val=""/>
+      <w:lvlJc w:val="left"/>
+      <w:pPr>
+        <w:ind w:left="-698" w:hanging="360"/>
+      </w:pPr>
+      <w:rPr>
+        <w:rFonts w:ascii="Symbol" w:hAnsi="Symbol" w:hint="default"/>
+      </w:rPr>
+    </w:lvl>
+    <w:lvl w:ilvl="1" w:tplc="04090003" w:tentative="1">
+      <w:start w:val="1"/>
+      <w:numFmt w:val="bullet"/>
+      <w:lvlText w:val="o"/>
+      <w:lvlJc w:val="left"/>
+      <w:pPr>
+        <w:ind w:left="22" w:hanging="360"/>
+      </w:pPr>
+      <w:rPr>
+        <w:rFonts w:ascii="Courier New" w:hAnsi="Courier New" w:cs="Courier New" w:hint="default"/>
+      </w:rPr>
+    </w:lvl>
+    <w:lvl w:ilvl="2" w:tplc="04090005" w:tentative="1">
+      <w:start w:val="1"/>
+      <w:numFmt w:val="bullet"/>
+      <w:lvlText w:val=""/>
+      <w:lvlJc w:val="left"/>
+      <w:pPr>
+        <w:ind w:left="742" w:hanging="360"/>
+      </w:pPr>
+      <w:rPr>
+        <w:rFonts w:ascii="Wingdings" w:hAnsi="Wingdings" w:hint="default"/>
+      </w:rPr>
+    </w:lvl>
+    <w:lvl w:ilvl="3" w:tplc="04090001" w:tentative="1">
+      <w:start w:val="1"/>
+      <w:numFmt w:val="bullet"/>
+      <w:lvlText w:val=""/>
+      <w:lvlJc w:val="left"/>
+      <w:pPr>
+        <w:ind w:left="1462" w:hanging="360"/>
+      </w:pPr>
+      <w:rPr>
+        <w:rFonts w:ascii="Symbol" w:hAnsi="Symbol" w:hint="default"/>
+      </w:rPr>
+    </w:lvl>
+    <w:lvl w:ilvl="4" w:tplc="04090003" w:tentative="1">
+      <w:start w:val="1"/>
+      <w:numFmt w:val="bullet"/>
+      <w:lvlText w:val="o"/>
+      <w:lvlJc w:val="left"/>
+      <w:pPr>
+        <w:ind w:left="2182" w:hanging="360"/>
+      </w:pPr>
+      <w:rPr>
+        <w:rFonts w:ascii="Courier New" w:hAnsi="Courier New" w:cs="Courier New" w:hint="default"/>
+      </w:rPr>
+    </w:lvl>
+    <w:lvl w:ilvl="5" w:tplc="04090005" w:tentative="1">
+      <w:start w:val="1"/>
+      <w:numFmt w:val="bullet"/>
+      <w:lvlText w:val=""/>
+      <w:lvlJc w:val="left"/>
+      <w:pPr>
+        <w:ind w:left="2902" w:hanging="360"/>
+      </w:pPr>
+      <w:rPr>
+        <w:rFonts w:ascii="Wingdings" w:hAnsi="Wingdings" w:hint="default"/>
+      </w:rPr>
+    </w:lvl>
+    <w:lvl w:ilvl="6" w:tplc="04090001" w:tentative="1">
+      <w:start w:val="1"/>
+      <w:numFmt w:val="bullet"/>
+      <w:lvlText w:val=""/>
+      <w:lvlJc w:val="left"/>
+      <w:pPr>
+        <w:ind w:left="3622" w:hanging="360"/>
+      </w:pPr>
+      <w:rPr>
+        <w:rFonts w:ascii="Symbol" w:hAnsi="Symbol" w:hint="default"/>
+      </w:rPr>
+    </w:lvl>
+    <w:lvl w:ilvl="7" w:tplc="04090003" w:tentative="1">
+      <w:start w:val="1"/>
+      <w:numFmt w:val="bullet"/>
+      <w:lvlText w:val="o"/>
+      <w:lvlJc w:val="left"/>
+      <w:pPr>
+        <w:ind w:left="4342" w:hanging="360"/>
+      </w:pPr>
+      <w:rPr>
+        <w:rFonts w:ascii="Courier New" w:hAnsi="Courier New" w:cs="Courier New" w:hint="default"/>
+      </w:rPr>
+    </w:lvl>
+    <w:lvl w:ilvl="8" w:tplc="04090005" w:tentative="1">
+      <w:start w:val="1"/>
+      <w:numFmt w:val="bullet"/>
+      <w:lvlText w:val=""/>
+      <w:lvlJc w:val="left"/>
+      <w:pPr>
+        <w:ind w:left="5062" w:hanging="360"/>
+      </w:pPr>
+      <w:rPr>
+        <w:rFonts w:ascii="Wingdings" w:hAnsi="Wingdings" w:hint="default"/>
+      </w:rPr>
+    </w:lvl>
+  </w:abstractNum>
+  <w:abstractNum w:abstractNumId="6" w15:restartNumberingAfterBreak="0">
     <w:nsid w:val="36FD38D8"/>
     <w:multiLevelType w:val="hybridMultilevel"/>
     <w:tmpl w:val="4E58E19A"/>
@@ -2520,7 +2698,7 @@
       </w:rPr>
     </w:lvl>
   </w:abstractNum>
-  <w:abstractNum w:abstractNumId="6" w15:restartNumberingAfterBreak="0">
+  <w:abstractNum w:abstractNumId="7" w15:restartNumberingAfterBreak="0">
     <w:nsid w:val="41022914"/>
     <w:multiLevelType w:val="hybridMultilevel"/>
     <w:tmpl w:val="423C7DE2"/>
@@ -2633,7 +2811,7 @@
       </w:rPr>
     </w:lvl>
   </w:abstractNum>
-  <w:abstractNum w:abstractNumId="7" w15:restartNumberingAfterBreak="0">
+  <w:abstractNum w:abstractNumId="8" w15:restartNumberingAfterBreak="0">
     <w:nsid w:val="55057677"/>
     <w:multiLevelType w:val="hybridMultilevel"/>
     <w:tmpl w:val="FAB6B862"/>
@@ -2746,7 +2924,7 @@
       </w:rPr>
     </w:lvl>
   </w:abstractNum>
-  <w:abstractNum w:abstractNumId="8" w15:restartNumberingAfterBreak="0">
+  <w:abstractNum w:abstractNumId="9" w15:restartNumberingAfterBreak="0">
     <w:nsid w:val="567209CE"/>
     <w:multiLevelType w:val="hybridMultilevel"/>
     <w:tmpl w:val="93968B1E"/>
@@ -2859,7 +3037,7 @@
       </w:rPr>
     </w:lvl>
   </w:abstractNum>
-  <w:abstractNum w:abstractNumId="9" w15:restartNumberingAfterBreak="0">
+  <w:abstractNum w:abstractNumId="10" w15:restartNumberingAfterBreak="0">
     <w:nsid w:val="5B4F2380"/>
     <w:multiLevelType w:val="hybridMultilevel"/>
     <w:tmpl w:val="38C0AADE"/>
@@ -2972,7 +3150,7 @@
       </w:rPr>
     </w:lvl>
   </w:abstractNum>
-  <w:abstractNum w:abstractNumId="10" w15:restartNumberingAfterBreak="0">
+  <w:abstractNum w:abstractNumId="11" w15:restartNumberingAfterBreak="0">
     <w:nsid w:val="5E954114"/>
     <w:multiLevelType w:val="hybridMultilevel"/>
     <w:tmpl w:val="0A163610"/>
@@ -3085,7 +3263,7 @@
       </w:rPr>
     </w:lvl>
   </w:abstractNum>
-  <w:abstractNum w:abstractNumId="11" w15:restartNumberingAfterBreak="0">
+  <w:abstractNum w:abstractNumId="12" w15:restartNumberingAfterBreak="0">
     <w:nsid w:val="6DA1051B"/>
     <w:multiLevelType w:val="hybridMultilevel"/>
     <w:tmpl w:val="69EAA81C"/>
@@ -3198,7 +3376,7 @@
     </w:lvl>
   </w:abstractNum>
   <w:num w:numId="1" w16cid:durableId="892697681">
-    <w:abstractNumId w:val="11"/>
+    <w:abstractNumId w:val="12"/>
   </w:num>
   <w:num w:numId="2" w16cid:durableId="1242834436">
     <w:abstractNumId w:val="3"/>
@@ -3207,31 +3385,34 @@
     <w:abstractNumId w:val="4"/>
   </w:num>
   <w:num w:numId="4" w16cid:durableId="953942374">
-    <w:abstractNumId w:val="7"/>
+    <w:abstractNumId w:val="8"/>
   </w:num>
   <w:num w:numId="5" w16cid:durableId="1849561206">
     <w:abstractNumId w:val="2"/>
   </w:num>
   <w:num w:numId="6" w16cid:durableId="804860089">
-    <w:abstractNumId w:val="9"/>
+    <w:abstractNumId w:val="10"/>
   </w:num>
   <w:num w:numId="7" w16cid:durableId="1364597059">
-    <w:abstractNumId w:val="8"/>
+    <w:abstractNumId w:val="9"/>
   </w:num>
   <w:num w:numId="8" w16cid:durableId="1838113601">
     <w:abstractNumId w:val="0"/>
   </w:num>
   <w:num w:numId="9" w16cid:durableId="2011516160">
-    <w:abstractNumId w:val="5"/>
+    <w:abstractNumId w:val="6"/>
   </w:num>
   <w:num w:numId="10" w16cid:durableId="80034291">
-    <w:abstractNumId w:val="10"/>
+    <w:abstractNumId w:val="11"/>
   </w:num>
   <w:num w:numId="11" w16cid:durableId="544296656">
-    <w:abstractNumId w:val="6"/>
+    <w:abstractNumId w:val="7"/>
   </w:num>
   <w:num w:numId="12" w16cid:durableId="461657113">
     <w:abstractNumId w:val="1"/>
+  </w:num>
+  <w:num w:numId="13" w16cid:durableId="1074206221">
+    <w:abstractNumId w:val="5"/>
   </w:num>
 </w:numbering>
 </file>

</xml_diff>